<commit_message>
All new w/o RMT
</commit_message>
<xml_diff>
--- a/Documentation.docx
+++ b/Documentation.docx
@@ -1380,27 +1380,69 @@
         <w:rPr>
           <w:lang w:val="en-US"/>
         </w:rPr>
-        <w:t>Voltage for lod cell is 2.5V, so not bad!!</w:t>
-      </w:r>
-    </w:p>
-    <w:p>
-      <w:pPr>
-        <w:rPr>
-          <w:lang w:val="en-US"/>
-        </w:rPr>
-      </w:pPr>
-    </w:p>
-    <w:p>
-      <w:pPr>
-        <w:rPr>
-          <w:lang w:val="en-US"/>
-        </w:rPr>
-      </w:pPr>
-      <w:r>
-        <w:rPr>
-          <w:lang w:val="en-US"/>
-        </w:rPr>
-        <w:t>Weird behavior toinight:</w:t>
+        <w:t>Measured v</w:t>
+      </w:r>
+      <w:r>
+        <w:rPr>
+          <w:lang w:val="en-US"/>
+        </w:rPr>
+        <w:t>oltage for lo</w:t>
+      </w:r>
+      <w:r>
+        <w:rPr>
+          <w:lang w:val="en-US"/>
+        </w:rPr>
+        <w:t>a</w:t>
+      </w:r>
+      <w:r>
+        <w:rPr>
+          <w:lang w:val="en-US"/>
+        </w:rPr>
+        <w:t>d cell is 2.5</w:t>
+      </w:r>
+      <w:r>
+        <w:rPr>
+          <w:lang w:val="en-US"/>
+        </w:rPr>
+        <w:t>06</w:t>
+      </w:r>
+      <w:r>
+        <w:rPr>
+          <w:lang w:val="en-US"/>
+        </w:rPr>
+        <w:t>V, so not bad!!</w:t>
+      </w:r>
+    </w:p>
+    <w:p>
+      <w:pPr>
+        <w:rPr>
+          <w:lang w:val="en-US"/>
+        </w:rPr>
+      </w:pPr>
+    </w:p>
+    <w:p>
+      <w:pPr>
+        <w:rPr>
+          <w:lang w:val="en-US"/>
+        </w:rPr>
+      </w:pPr>
+      <w:r>
+        <w:rPr>
+          <w:lang w:val="en-US"/>
+        </w:rPr>
+        <w:t xml:space="preserve">Weird behavior </w:t>
+      </w:r>
+      <w:r>
+        <w:rPr>
+          <w:lang w:val="en-US"/>
+        </w:rPr>
+        <w:t>tonight</w:t>
+      </w:r>
+      <w:r>
+        <w:rPr>
+          <w:lang w:val="en-US"/>
+        </w:rPr>
+        <w:t>:</w:t>
       </w:r>
     </w:p>
     <w:p>
@@ -1426,29 +1468,61 @@
         <w:rPr>
           <w:lang w:val="en-US"/>
         </w:rPr>
-        <w:t>If I print value and Last reding, the delay is 16us</w:t>
-      </w:r>
-    </w:p>
-    <w:p>
-      <w:pPr>
-        <w:rPr>
-          <w:lang w:val="en-US"/>
-        </w:rPr>
-      </w:pPr>
-      <w:r>
-        <w:rPr>
-          <w:lang w:val="en-US"/>
-        </w:rPr>
-        <w:t>Uhhh</w:t>
+        <w:t>If I print value and l</w:t>
+      </w:r>
+      <w:r>
+        <w:rPr>
+          <w:lang w:val="en-US"/>
+        </w:rPr>
+        <w:t>ast re</w:t>
+      </w:r>
+      <w:r>
+        <w:rPr>
+          <w:lang w:val="en-US"/>
+        </w:rPr>
+        <w:t>a</w:t>
+      </w:r>
+      <w:r>
+        <w:rPr>
+          <w:lang w:val="en-US"/>
+        </w:rPr>
+        <w:t>ding, the delay is 16us</w:t>
+      </w:r>
+    </w:p>
+    <w:p>
+      <w:pPr>
+        <w:rPr>
+          <w:lang w:val="en-US"/>
+        </w:rPr>
+      </w:pPr>
+      <w:r>
+        <w:rPr>
+          <w:lang w:val="en-US"/>
+        </w:rPr>
+        <w:t>Uhhhlala</w:t>
+      </w:r>
+    </w:p>
+    <w:p>
+      <w:pPr>
+        <w:rPr>
+          <w:lang w:val="en-US"/>
+        </w:rPr>
+      </w:pPr>
+    </w:p>
+    <w:p>
+      <w:pPr>
+        <w:rPr>
+          <w:lang w:val="en-US"/>
+        </w:rPr>
+      </w:pPr>
+      <w:r>
+        <w:rPr>
+          <w:lang w:val="en-US"/>
+        </w:rPr>
+        <w:t>ALL NEW: abandoned the RMT approach and now everything is read-out in interrupt, works nicely. The scale is accurate to 0.1g which is quite nice!!</w:t>
       </w:r>
       <w:bookmarkStart w:id="0" w:name="_GoBack"/>
       <w:bookmarkEnd w:id="0"/>
-      <w:r>
-        <w:rPr>
-          <w:lang w:val="en-US"/>
-        </w:rPr>
-        <w:t>lala</w:t>
-      </w:r>
     </w:p>
     <w:sectPr>
       <w:pgSz w:w="11906" w:h="16838"/>

</xml_diff>